<commit_message>
Finish Lab 9 #Modify Lab 9 Report.docx for challenges and solutions when adding methods for class AddressBook
</commit_message>
<xml_diff>
--- a/Lab 9/Lab 9 Report.docx
+++ b/Lab 9/Lab 9 Report.docx
@@ -610,23 +610,7 @@
           <w:rFonts w:ascii="Calibri(Body)" w:hAnsi="Calibri(Body)" w:cs="Calibri"/>
           <w:color w:val="000000" w:themeColor="text1"/>
         </w:rPr>
-        <w:t xml:space="preserve">tweaking the given BST functions to match the </w:t>
-      </w:r>
-      <w:proofErr w:type="spellStart"/>
-      <w:r>
-        <w:rPr>
-          <w:rFonts w:ascii="Calibri(Body)" w:hAnsi="Calibri(Body)" w:cs="Calibri"/>
-          <w:color w:val="000000" w:themeColor="text1"/>
-        </w:rPr>
-        <w:t>AddressBook</w:t>
-      </w:r>
-      <w:proofErr w:type="spellEnd"/>
-      <w:r>
-        <w:rPr>
-          <w:rFonts w:ascii="Calibri(Body)" w:hAnsi="Calibri(Body)" w:cs="Calibri"/>
-          <w:color w:val="000000" w:themeColor="text1"/>
-        </w:rPr>
-        <w:t xml:space="preserve"> class. Therefore, it took pretty much time to tweak those.</w:t>
+        <w:t>tweaking the given BST functions to match the AddressBook class. Therefore, it took pretty much time to tweak those.</w:t>
       </w:r>
     </w:p>
     <w:p>
@@ -653,25 +637,7 @@
           <w:rFonts w:ascii="Calibri(Body)" w:hAnsi="Calibri(Body)" w:cs="Calibri"/>
           <w:color w:val="000000" w:themeColor="text1"/>
         </w:rPr>
-        <w:t xml:space="preserve">logic bugs related to input the choice of the menu, which is later solved by adding </w:t>
-      </w:r>
-      <w:proofErr w:type="spellStart"/>
-      <w:proofErr w:type="gramStart"/>
-      <w:r>
-        <w:rPr>
-          <w:rFonts w:ascii="Calibri(Body)" w:hAnsi="Calibri(Body)" w:cs="Calibri"/>
-          <w:color w:val="000000" w:themeColor="text1"/>
-        </w:rPr>
-        <w:t>cin.ignore</w:t>
-      </w:r>
-      <w:proofErr w:type="spellEnd"/>
-      <w:proofErr w:type="gramEnd"/>
-      <w:r>
-        <w:rPr>
-          <w:rFonts w:ascii="Calibri(Body)" w:hAnsi="Calibri(Body)" w:cs="Calibri"/>
-          <w:color w:val="000000" w:themeColor="text1"/>
-        </w:rPr>
-        <w:t>()</w:t>
+        <w:t>logic bugs related to input the choice of the menu, which is later solved by adding cin.ignore()</w:t>
       </w:r>
     </w:p>
     <w:p>
@@ -698,71 +664,7 @@
           <w:rFonts w:ascii="Calibri(Body)" w:hAnsi="Calibri(Body)" w:cs="Calibri"/>
           <w:color w:val="000000" w:themeColor="text1"/>
         </w:rPr>
-        <w:t xml:space="preserve">getting the full input. At first, I used </w:t>
-      </w:r>
-      <w:proofErr w:type="spellStart"/>
-      <w:r>
-        <w:rPr>
-          <w:rFonts w:ascii="Calibri(Body)" w:hAnsi="Calibri(Body)" w:cs="Calibri"/>
-          <w:color w:val="000000" w:themeColor="text1"/>
-        </w:rPr>
-        <w:t>cin</w:t>
-      </w:r>
-      <w:proofErr w:type="spellEnd"/>
-      <w:r>
-        <w:rPr>
-          <w:rFonts w:ascii="Calibri(Body)" w:hAnsi="Calibri(Body)" w:cs="Calibri"/>
-          <w:color w:val="000000" w:themeColor="text1"/>
-        </w:rPr>
-        <w:t xml:space="preserve"> &gt;&gt; </w:t>
-      </w:r>
-      <w:proofErr w:type="gramStart"/>
-      <w:r>
-        <w:rPr>
-          <w:rFonts w:ascii="Calibri(Body)" w:hAnsi="Calibri(Body)" w:cs="Calibri"/>
-          <w:color w:val="000000" w:themeColor="text1"/>
-        </w:rPr>
-        <w:t>…..</w:t>
-      </w:r>
-      <w:proofErr w:type="gramEnd"/>
-      <w:r>
-        <w:rPr>
-          <w:rFonts w:ascii="Calibri(Body)" w:hAnsi="Calibri(Body)" w:cs="Calibri"/>
-          <w:color w:val="000000" w:themeColor="text1"/>
-        </w:rPr>
-        <w:t xml:space="preserve">, then I found out I must use </w:t>
-      </w:r>
-      <w:proofErr w:type="spellStart"/>
-      <w:r>
-        <w:rPr>
-          <w:rFonts w:ascii="Calibri(Body)" w:hAnsi="Calibri(Body)" w:cs="Calibri"/>
-          <w:color w:val="000000" w:themeColor="text1"/>
-        </w:rPr>
-        <w:t>getline</w:t>
-      </w:r>
-      <w:proofErr w:type="spellEnd"/>
-      <w:r>
-        <w:rPr>
-          <w:rFonts w:ascii="Calibri(Body)" w:hAnsi="Calibri(Body)" w:cs="Calibri"/>
-          <w:color w:val="000000" w:themeColor="text1"/>
-        </w:rPr>
-        <w:t xml:space="preserve"> (</w:t>
-      </w:r>
-      <w:proofErr w:type="spellStart"/>
-      <w:r>
-        <w:rPr>
-          <w:rFonts w:ascii="Calibri(Body)" w:hAnsi="Calibri(Body)" w:cs="Calibri"/>
-          <w:color w:val="000000" w:themeColor="text1"/>
-        </w:rPr>
-        <w:t>cin</w:t>
-      </w:r>
-      <w:proofErr w:type="spellEnd"/>
-      <w:r>
-        <w:rPr>
-          <w:rFonts w:ascii="Calibri(Body)" w:hAnsi="Calibri(Body)" w:cs="Calibri"/>
-          <w:color w:val="000000" w:themeColor="text1"/>
-        </w:rPr>
-        <w:t xml:space="preserve"> ,….)</w:t>
+        <w:t>getting the full input. At first, I used cin &gt;&gt; ….., then I found out I must use getline (cin ,….)</w:t>
       </w:r>
     </w:p>
     <w:p>
@@ -801,16 +703,696 @@
     </w:p>
     <w:p>
       <w:pPr>
+        <w:pStyle w:val="ListParagraph"/>
+        <w:numPr>
+          <w:ilvl w:val="0"/>
+          <w:numId w:val="11"/>
+        </w:numPr>
+        <w:rPr>
+          <w:rFonts w:ascii="Calibri(Body)" w:hAnsi="Calibri(Body)" w:cs="Calibri"/>
+          <w:color w:val="000000" w:themeColor="text1"/>
+        </w:rPr>
+      </w:pPr>
+      <w:r>
+        <w:rPr>
+          <w:rFonts w:ascii="Calibri(Body)" w:hAnsi="Calibri(Body)" w:cs="Calibri"/>
+          <w:color w:val="000000" w:themeColor="text1"/>
+        </w:rPr>
+        <w:t xml:space="preserve">Some challenges when declearing </w:t>
+      </w:r>
+      <w:r>
+        <w:rPr>
+          <w:rFonts w:ascii="Calibri(Body)" w:hAnsi="Calibri(Body)" w:cs="Calibri"/>
+          <w:color w:val="000000" w:themeColor="text1"/>
+        </w:rPr>
+        <w:t xml:space="preserve">AddressBook methods (addContact, removeContact, displayContact) since I also declare BinarySearchTree and use it in the code. But BinarySearchTree hasn’t been initialized </w:t>
+      </w:r>
+      <w:r>
+        <w:rPr>
+          <w:rFonts w:ascii="Calibri(Body)" w:hAnsi="Calibri(Body)" w:cs="Calibri"/>
+          <w:color w:val="000000" w:themeColor="text1"/>
+        </w:rPr>
+        <w:t>when initializing AddressBook. Therefore, I just declared BinarySearchTree at first</w:t>
+      </w:r>
+      <w:r>
+        <w:rPr>
+          <w:rFonts w:ascii="Calibri(Body)" w:hAnsi="Calibri(Body)" w:cs="Calibri"/>
+          <w:color w:val="000000" w:themeColor="text1"/>
+        </w:rPr>
+        <w:t xml:space="preserve"> (no methods or attributes). Then I declared and initialized it later. Also, the AddressBook methods, I initialized them after finishing initializing </w:t>
+      </w:r>
+      <w:r>
+        <w:rPr>
+          <w:rFonts w:ascii="Calibri(Body)" w:hAnsi="Calibri(Body)" w:cs="Calibri"/>
+          <w:color w:val="000000" w:themeColor="text1"/>
+        </w:rPr>
+        <w:t>BinarySearchTree</w:t>
+      </w:r>
+      <w:r>
+        <w:rPr>
+          <w:rFonts w:ascii="Calibri(Body)" w:hAnsi="Calibri(Body)" w:cs="Calibri"/>
+          <w:color w:val="000000" w:themeColor="text1"/>
+        </w:rPr>
+        <w:t>.</w:t>
+      </w:r>
+    </w:p>
+    <w:p>
+      <w:pPr>
+        <w:rPr>
+          <w:rFonts w:ascii="Calibri(Body)" w:hAnsi="Calibri(Body)" w:cs="Calibri"/>
+          <w:color w:val="000000" w:themeColor="text1"/>
+        </w:rPr>
+      </w:pPr>
+    </w:p>
+    <w:p>
+      <w:pPr>
+        <w:pStyle w:val="ListParagraph"/>
+        <w:ind w:left="1080"/>
+        <w:rPr>
+          <w:rFonts w:ascii="Calibri(Body)" w:hAnsi="Calibri(Body)" w:cs="Calibri"/>
+          <w:color w:val="000000" w:themeColor="text1"/>
+        </w:rPr>
+      </w:pPr>
+      <w:r>
+        <w:rPr>
+          <w:rFonts w:ascii="Calibri(Body)" w:hAnsi="Calibri(Body)" w:cs="Calibri"/>
+          <w:color w:val="000000" w:themeColor="text1"/>
+        </w:rPr>
+        <w:t>Solution is l</w:t>
+      </w:r>
+      <w:r>
+        <w:rPr>
+          <w:rFonts w:ascii="Calibri(Body)" w:hAnsi="Calibri(Body)" w:cs="Calibri"/>
+          <w:color w:val="000000" w:themeColor="text1"/>
+        </w:rPr>
+        <w:t>ike this :</w:t>
+      </w:r>
+    </w:p>
+    <w:p>
+      <w:pPr>
+        <w:pStyle w:val="ListParagraph"/>
+        <w:ind w:left="1080"/>
+        <w:rPr>
+          <w:rFonts w:ascii="Calibri(Body)" w:hAnsi="Calibri(Body)" w:cs="Calibri"/>
+          <w:color w:val="000000" w:themeColor="text1"/>
+        </w:rPr>
+      </w:pPr>
+      <w:r>
+        <w:rPr>
+          <w:rFonts w:ascii="Calibri(Body)" w:hAnsi="Calibri(Body)" w:cs="Calibri"/>
+          <w:color w:val="000000" w:themeColor="text1"/>
+        </w:rPr>
+        <w:t>class BinarySearchTree;</w:t>
+      </w:r>
+      <w:r>
+        <w:rPr>
+          <w:rFonts w:ascii="Calibri(Body)" w:hAnsi="Calibri(Body)" w:cs="Calibri"/>
+          <w:color w:val="000000" w:themeColor="text1"/>
+        </w:rPr>
+        <w:t xml:space="preserve"> //Must declare this first in order to use </w:t>
+      </w:r>
+      <w:r>
+        <w:rPr>
+          <w:rFonts w:ascii="Calibri(Body)" w:hAnsi="Calibri(Body)" w:cs="Calibri"/>
+          <w:color w:val="000000" w:themeColor="text1"/>
+        </w:rPr>
+        <w:t>this class</w:t>
+      </w:r>
+      <w:r>
+        <w:rPr>
+          <w:rFonts w:ascii="Calibri(Body)" w:hAnsi="Calibri(Body)" w:cs="Calibri"/>
+          <w:color w:val="000000" w:themeColor="text1"/>
+        </w:rPr>
+        <w:t xml:space="preserve"> in class AddressBook</w:t>
+      </w:r>
+    </w:p>
+    <w:p>
+      <w:pPr>
+        <w:pStyle w:val="ListParagraph"/>
+        <w:ind w:left="1080"/>
+        <w:rPr>
+          <w:rFonts w:ascii="Calibri(Body)" w:hAnsi="Calibri(Body)" w:cs="Calibri"/>
+          <w:color w:val="000000" w:themeColor="text1"/>
+        </w:rPr>
+      </w:pPr>
+    </w:p>
+    <w:p>
+      <w:pPr>
+        <w:pStyle w:val="ListParagraph"/>
+        <w:ind w:left="1080"/>
+        <w:rPr>
+          <w:rFonts w:ascii="Calibri(Body)" w:hAnsi="Calibri(Body)" w:cs="Calibri"/>
+          <w:color w:val="000000" w:themeColor="text1"/>
+        </w:rPr>
+      </w:pPr>
+      <w:r>
+        <w:rPr>
+          <w:rFonts w:ascii="Calibri(Body)" w:hAnsi="Calibri(Body)" w:cs="Calibri"/>
+          <w:color w:val="000000" w:themeColor="text1"/>
+        </w:rPr>
+        <w:t>class AddressBook</w:t>
+      </w:r>
+    </w:p>
+    <w:p>
+      <w:pPr>
+        <w:pStyle w:val="ListParagraph"/>
+        <w:ind w:left="1080"/>
+        <w:rPr>
+          <w:rFonts w:ascii="Calibri(Body)" w:hAnsi="Calibri(Body)" w:cs="Calibri"/>
+          <w:color w:val="000000" w:themeColor="text1"/>
+        </w:rPr>
+      </w:pPr>
+      <w:r>
+        <w:rPr>
+          <w:rFonts w:ascii="Calibri(Body)" w:hAnsi="Calibri(Body)" w:cs="Calibri"/>
+          <w:color w:val="000000" w:themeColor="text1"/>
+        </w:rPr>
+        <w:t>{</w:t>
+      </w:r>
+    </w:p>
+    <w:p>
+      <w:pPr>
+        <w:pStyle w:val="ListParagraph"/>
+        <w:ind w:left="1080"/>
+        <w:rPr>
+          <w:rFonts w:ascii="Calibri(Body)" w:hAnsi="Calibri(Body)" w:cs="Calibri"/>
+          <w:color w:val="000000" w:themeColor="text1"/>
+        </w:rPr>
+      </w:pPr>
+      <w:r>
+        <w:rPr>
+          <w:rFonts w:ascii="Calibri(Body)" w:hAnsi="Calibri(Body)" w:cs="Calibri"/>
+          <w:color w:val="000000" w:themeColor="text1"/>
+        </w:rPr>
+        <w:t>public:</w:t>
+      </w:r>
+    </w:p>
+    <w:p>
+      <w:pPr>
+        <w:pStyle w:val="ListParagraph"/>
+        <w:ind w:left="1080"/>
+        <w:rPr>
+          <w:rFonts w:ascii="Calibri(Body)" w:hAnsi="Calibri(Body)" w:cs="Calibri"/>
+          <w:color w:val="000000" w:themeColor="text1"/>
+        </w:rPr>
+      </w:pPr>
+      <w:r>
+        <w:rPr>
+          <w:rFonts w:ascii="Calibri(Body)" w:hAnsi="Calibri(Body)" w:cs="Calibri"/>
+          <w:color w:val="000000" w:themeColor="text1"/>
+        </w:rPr>
+        <w:tab/>
+        <w:t>void addContact(BinarySearchTree</w:t>
+      </w:r>
+      <w:r>
+        <w:rPr>
+          <w:rFonts w:ascii="Calibri(Body)" w:hAnsi="Calibri(Body)" w:cs="Calibri"/>
+          <w:color w:val="000000" w:themeColor="text1"/>
+        </w:rPr>
+        <w:t xml:space="preserve"> &amp;bst);</w:t>
+      </w:r>
+    </w:p>
+    <w:p>
+      <w:pPr>
+        <w:pStyle w:val="ListParagraph"/>
+        <w:ind w:left="1080"/>
+        <w:rPr>
+          <w:rFonts w:ascii="Calibri(Body)" w:hAnsi="Calibri(Body)" w:cs="Calibri"/>
+          <w:color w:val="000000" w:themeColor="text1"/>
+        </w:rPr>
+      </w:pPr>
+      <w:r>
+        <w:rPr>
+          <w:rFonts w:ascii="Calibri(Body)" w:hAnsi="Calibri(Body)" w:cs="Calibri"/>
+          <w:color w:val="000000" w:themeColor="text1"/>
+        </w:rPr>
+        <w:tab/>
+        <w:t>void removeContact(BinarySearchTree &amp;bst);</w:t>
+      </w:r>
+    </w:p>
+    <w:p>
+      <w:pPr>
+        <w:pStyle w:val="ListParagraph"/>
+        <w:ind w:left="1080"/>
+        <w:rPr>
+          <w:rFonts w:ascii="Calibri(Body)" w:hAnsi="Calibri(Body)" w:cs="Calibri"/>
+          <w:color w:val="000000" w:themeColor="text1"/>
+        </w:rPr>
+      </w:pPr>
+      <w:r>
+        <w:rPr>
+          <w:rFonts w:ascii="Calibri(Body)" w:hAnsi="Calibri(Body)" w:cs="Calibri"/>
+          <w:color w:val="000000" w:themeColor="text1"/>
+        </w:rPr>
+        <w:tab/>
+        <w:t>void displayContacts(BinarySearchTree &amp;bst);</w:t>
+      </w:r>
+    </w:p>
+    <w:p>
+      <w:pPr>
+        <w:pStyle w:val="ListParagraph"/>
+        <w:ind w:left="1080"/>
+        <w:rPr>
+          <w:rFonts w:ascii="Calibri(Body)" w:hAnsi="Calibri(Body)" w:cs="Calibri"/>
+          <w:color w:val="000000" w:themeColor="text1"/>
+        </w:rPr>
+      </w:pPr>
+      <w:r>
+        <w:rPr>
+          <w:rFonts w:ascii="Calibri(Body)" w:hAnsi="Calibri(Body)" w:cs="Calibri"/>
+          <w:color w:val="000000" w:themeColor="text1"/>
+        </w:rPr>
+        <w:t>}</w:t>
+      </w:r>
+      <w:r>
+        <w:rPr>
+          <w:rFonts w:ascii="Calibri(Body)" w:hAnsi="Calibri(Body)" w:cs="Calibri"/>
+          <w:color w:val="000000" w:themeColor="text1"/>
+        </w:rPr>
+        <w:t>;</w:t>
+      </w:r>
+    </w:p>
+    <w:p>
+      <w:pPr>
+        <w:pStyle w:val="ListParagraph"/>
+        <w:ind w:left="1080"/>
+        <w:rPr>
+          <w:rFonts w:ascii="Calibri(Body)" w:hAnsi="Calibri(Body)" w:cs="Calibri"/>
+          <w:color w:val="000000" w:themeColor="text1"/>
+        </w:rPr>
+      </w:pPr>
+    </w:p>
+    <w:p>
+      <w:pPr>
+        <w:pStyle w:val="ListParagraph"/>
+        <w:ind w:left="1080"/>
+        <w:rPr>
+          <w:rFonts w:ascii="Calibri(Body)" w:hAnsi="Calibri(Body)" w:cs="Calibri"/>
+          <w:color w:val="000000" w:themeColor="text1"/>
+        </w:rPr>
+      </w:pPr>
+      <w:r>
+        <w:rPr>
+          <w:rFonts w:ascii="Calibri(Body)" w:hAnsi="Calibri(Body)" w:cs="Calibri"/>
+          <w:color w:val="000000" w:themeColor="text1"/>
+        </w:rPr>
+        <w:t>class BinarySearchTree</w:t>
+      </w:r>
+    </w:p>
+    <w:p>
+      <w:pPr>
+        <w:pStyle w:val="ListParagraph"/>
+        <w:ind w:left="1080"/>
+        <w:rPr>
+          <w:rFonts w:ascii="Calibri(Body)" w:hAnsi="Calibri(Body)" w:cs="Calibri"/>
+          <w:color w:val="000000" w:themeColor="text1"/>
+        </w:rPr>
+      </w:pPr>
+      <w:r>
+        <w:rPr>
+          <w:rFonts w:ascii="Calibri(Body)" w:hAnsi="Calibri(Body)" w:cs="Calibri"/>
+          <w:color w:val="000000" w:themeColor="text1"/>
+        </w:rPr>
+        <w:t>{</w:t>
+      </w:r>
+    </w:p>
+    <w:p>
+      <w:pPr>
+        <w:pStyle w:val="ListParagraph"/>
+        <w:ind w:left="1080"/>
+        <w:rPr>
+          <w:rFonts w:ascii="Calibri(Body)" w:hAnsi="Calibri(Body)" w:cs="Calibri"/>
+          <w:color w:val="000000" w:themeColor="text1"/>
+        </w:rPr>
+      </w:pPr>
+      <w:r>
+        <w:rPr>
+          <w:rFonts w:ascii="Calibri(Body)" w:hAnsi="Calibri(Body)" w:cs="Calibri"/>
+          <w:color w:val="000000" w:themeColor="text1"/>
+        </w:rPr>
+        <w:t>public:</w:t>
+      </w:r>
+    </w:p>
+    <w:p>
+      <w:pPr>
+        <w:pStyle w:val="ListParagraph"/>
+        <w:ind w:left="1080"/>
+        <w:rPr>
+          <w:rFonts w:ascii="Calibri(Body)" w:hAnsi="Calibri(Body)" w:cs="Calibri"/>
+          <w:color w:val="000000" w:themeColor="text1"/>
+        </w:rPr>
+      </w:pPr>
+      <w:r>
+        <w:rPr>
+          <w:rFonts w:ascii="Calibri(Body)" w:hAnsi="Calibri(Body)" w:cs="Calibri"/>
+          <w:color w:val="000000" w:themeColor="text1"/>
+        </w:rPr>
+        <w:tab/>
+        <w:t>……..</w:t>
+      </w:r>
+    </w:p>
+    <w:p>
+      <w:pPr>
+        <w:pStyle w:val="ListParagraph"/>
+        <w:ind w:left="1080"/>
+        <w:rPr>
+          <w:rFonts w:ascii="Calibri(Body)" w:hAnsi="Calibri(Body)" w:cs="Calibri"/>
+          <w:color w:val="000000" w:themeColor="text1"/>
+        </w:rPr>
+      </w:pPr>
+      <w:r>
+        <w:rPr>
+          <w:rFonts w:ascii="Calibri(Body)" w:hAnsi="Calibri(Body)" w:cs="Calibri"/>
+          <w:color w:val="000000" w:themeColor="text1"/>
+        </w:rPr>
+        <w:t>private:</w:t>
+      </w:r>
+    </w:p>
+    <w:p>
+      <w:pPr>
+        <w:pStyle w:val="ListParagraph"/>
+        <w:ind w:left="1080"/>
+        <w:rPr>
+          <w:rFonts w:ascii="Calibri(Body)" w:hAnsi="Calibri(Body)" w:cs="Calibri"/>
+          <w:color w:val="000000" w:themeColor="text1"/>
+        </w:rPr>
+      </w:pPr>
+      <w:r>
+        <w:rPr>
+          <w:rFonts w:ascii="Calibri(Body)" w:hAnsi="Calibri(Body)" w:cs="Calibri"/>
+          <w:color w:val="000000" w:themeColor="text1"/>
+        </w:rPr>
+        <w:tab/>
+        <w:t>………</w:t>
+      </w:r>
+    </w:p>
+    <w:p>
+      <w:pPr>
+        <w:pStyle w:val="ListParagraph"/>
+        <w:ind w:left="1080"/>
+        <w:rPr>
+          <w:rFonts w:ascii="Calibri(Body)" w:hAnsi="Calibri(Body)" w:cs="Calibri"/>
+          <w:color w:val="000000" w:themeColor="text1"/>
+        </w:rPr>
+      </w:pPr>
+      <w:r>
+        <w:rPr>
+          <w:rFonts w:ascii="Calibri(Body)" w:hAnsi="Calibri(Body)" w:cs="Calibri"/>
+          <w:color w:val="000000" w:themeColor="text1"/>
+        </w:rPr>
+        <w:t>};</w:t>
+      </w:r>
+    </w:p>
+    <w:p>
+      <w:pPr>
+        <w:pStyle w:val="ListParagraph"/>
+        <w:ind w:left="1080"/>
+        <w:rPr>
+          <w:rFonts w:ascii="Calibri(Body)" w:hAnsi="Calibri(Body)" w:cs="Calibri"/>
+          <w:color w:val="000000" w:themeColor="text1"/>
+        </w:rPr>
+      </w:pPr>
+    </w:p>
+    <w:p>
+      <w:pPr>
+        <w:rPr>
+          <w:rFonts w:ascii="Calibri(Body)" w:hAnsi="Calibri(Body)" w:cs="Calibri"/>
+          <w:color w:val="000000" w:themeColor="text1"/>
+        </w:rPr>
+      </w:pPr>
+      <w:r>
+        <w:rPr>
+          <w:rFonts w:ascii="Calibri(Body)" w:hAnsi="Calibri(Body)" w:cs="Calibri"/>
+          <w:color w:val="000000" w:themeColor="text1"/>
+        </w:rPr>
+        <w:lastRenderedPageBreak/>
+        <w:t>//Then initialize the AddressBook methods</w:t>
+      </w:r>
+    </w:p>
+    <w:p>
+      <w:pPr>
+        <w:rPr>
+          <w:rFonts w:ascii="Calibri(Body)" w:hAnsi="Calibri(Body)" w:cs="Calibri"/>
+          <w:color w:val="000000" w:themeColor="text1"/>
+        </w:rPr>
+      </w:pPr>
+      <w:r>
+        <w:rPr>
+          <w:rFonts w:ascii="Calibri(Body)" w:hAnsi="Calibri(Body)" w:cs="Calibri"/>
+          <w:color w:val="000000" w:themeColor="text1"/>
+        </w:rPr>
+        <w:t>void AddressBook::addContact(BinarySearchTree &amp;bst)</w:t>
+      </w:r>
+    </w:p>
+    <w:p>
+      <w:pPr>
+        <w:rPr>
+          <w:rFonts w:ascii="Calibri(Body)" w:hAnsi="Calibri(Body)" w:cs="Calibri"/>
+          <w:color w:val="000000" w:themeColor="text1"/>
+        </w:rPr>
+      </w:pPr>
+      <w:r>
+        <w:rPr>
+          <w:rFonts w:ascii="Calibri(Body)" w:hAnsi="Calibri(Body)" w:cs="Calibri"/>
+          <w:color w:val="000000" w:themeColor="text1"/>
+        </w:rPr>
+        <w:t>{</w:t>
+      </w:r>
+    </w:p>
+    <w:p>
+      <w:pPr>
+        <w:rPr>
+          <w:rFonts w:ascii="Calibri(Body)" w:hAnsi="Calibri(Body)" w:cs="Calibri"/>
+          <w:color w:val="000000" w:themeColor="text1"/>
+        </w:rPr>
+      </w:pPr>
+      <w:r>
+        <w:rPr>
+          <w:rFonts w:ascii="Calibri(Body)" w:hAnsi="Calibri(Body)" w:cs="Calibri"/>
+          <w:color w:val="000000" w:themeColor="text1"/>
+        </w:rPr>
+        <w:tab/>
+        <w:t>//code</w:t>
+      </w:r>
+    </w:p>
+    <w:p>
+      <w:pPr>
+        <w:rPr>
+          <w:rFonts w:ascii="Calibri(Body)" w:hAnsi="Calibri(Body)" w:cs="Calibri"/>
+          <w:color w:val="000000" w:themeColor="text1"/>
+        </w:rPr>
+      </w:pPr>
+      <w:r>
+        <w:rPr>
+          <w:rFonts w:ascii="Calibri(Body)" w:hAnsi="Calibri(Body)" w:cs="Calibri"/>
+          <w:color w:val="000000" w:themeColor="text1"/>
+        </w:rPr>
+        <w:t>}</w:t>
+      </w:r>
+    </w:p>
+    <w:p>
+      <w:pPr>
+        <w:rPr>
+          <w:rFonts w:ascii="Calibri(Body)" w:hAnsi="Calibri(Body)" w:cs="Calibri"/>
+          <w:color w:val="000000" w:themeColor="text1"/>
+        </w:rPr>
+      </w:pPr>
+      <w:r>
+        <w:rPr>
+          <w:rFonts w:ascii="Calibri(Body)" w:hAnsi="Calibri(Body)" w:cs="Calibri"/>
+          <w:color w:val="000000" w:themeColor="text1"/>
+        </w:rPr>
+        <w:t>void AddressBook:</w:t>
+      </w:r>
+      <w:r>
+        <w:rPr>
+          <w:rFonts w:ascii="Calibri(Body)" w:hAnsi="Calibri(Body)" w:cs="Calibri"/>
+          <w:color w:val="000000" w:themeColor="text1"/>
+        </w:rPr>
+        <w:t>:remove</w:t>
+      </w:r>
+      <w:r>
+        <w:rPr>
+          <w:rFonts w:ascii="Calibri(Body)" w:hAnsi="Calibri(Body)" w:cs="Calibri"/>
+          <w:color w:val="000000" w:themeColor="text1"/>
+        </w:rPr>
+        <w:t>Contact(BinarySearchTree &amp;bst)</w:t>
+      </w:r>
+    </w:p>
+    <w:p>
+      <w:pPr>
+        <w:rPr>
+          <w:rFonts w:ascii="Calibri(Body)" w:hAnsi="Calibri(Body)" w:cs="Calibri"/>
+          <w:color w:val="000000" w:themeColor="text1"/>
+        </w:rPr>
+      </w:pPr>
+      <w:r>
+        <w:rPr>
+          <w:rFonts w:ascii="Calibri(Body)" w:hAnsi="Calibri(Body)" w:cs="Calibri"/>
+          <w:color w:val="000000" w:themeColor="text1"/>
+        </w:rPr>
+        <w:t>{</w:t>
+      </w:r>
+    </w:p>
+    <w:p>
+      <w:pPr>
+        <w:rPr>
+          <w:rFonts w:ascii="Calibri(Body)" w:hAnsi="Calibri(Body)" w:cs="Calibri"/>
+          <w:color w:val="000000" w:themeColor="text1"/>
+        </w:rPr>
+      </w:pPr>
+      <w:r>
+        <w:rPr>
+          <w:rFonts w:ascii="Calibri(Body)" w:hAnsi="Calibri(Body)" w:cs="Calibri"/>
+          <w:color w:val="000000" w:themeColor="text1"/>
+        </w:rPr>
+        <w:tab/>
+        <w:t>//code</w:t>
+      </w:r>
+    </w:p>
+    <w:p>
+      <w:pPr>
+        <w:rPr>
+          <w:rFonts w:ascii="Calibri(Body)" w:hAnsi="Calibri(Body)" w:cs="Calibri"/>
+          <w:color w:val="000000" w:themeColor="text1"/>
+        </w:rPr>
+      </w:pPr>
+      <w:r>
+        <w:rPr>
+          <w:rFonts w:ascii="Calibri(Body)" w:hAnsi="Calibri(Body)" w:cs="Calibri"/>
+          <w:color w:val="000000" w:themeColor="text1"/>
+        </w:rPr>
+        <w:t>}</w:t>
+      </w:r>
+    </w:p>
+    <w:p>
+      <w:pPr>
+        <w:rPr>
+          <w:rFonts w:ascii="Calibri(Body)" w:hAnsi="Calibri(Body)" w:cs="Calibri"/>
+          <w:color w:val="000000" w:themeColor="text1"/>
+        </w:rPr>
+      </w:pPr>
+      <w:r>
+        <w:rPr>
+          <w:rFonts w:ascii="Calibri(Body)" w:hAnsi="Calibri(Body)" w:cs="Calibri"/>
+          <w:color w:val="000000" w:themeColor="text1"/>
+        </w:rPr>
+        <w:t>void AddressBook::</w:t>
+      </w:r>
+      <w:r>
+        <w:rPr>
+          <w:rFonts w:ascii="Calibri(Body)" w:hAnsi="Calibri(Body)" w:cs="Calibri"/>
+          <w:color w:val="000000" w:themeColor="text1"/>
+        </w:rPr>
+        <w:t>display</w:t>
+      </w:r>
+      <w:r>
+        <w:rPr>
+          <w:rFonts w:ascii="Calibri(Body)" w:hAnsi="Calibri(Body)" w:cs="Calibri"/>
+          <w:color w:val="000000" w:themeColor="text1"/>
+        </w:rPr>
+        <w:t>Contact</w:t>
+      </w:r>
+      <w:r>
+        <w:rPr>
+          <w:rFonts w:ascii="Calibri(Body)" w:hAnsi="Calibri(Body)" w:cs="Calibri"/>
+          <w:color w:val="000000" w:themeColor="text1"/>
+        </w:rPr>
+        <w:t>s</w:t>
+      </w:r>
+      <w:r>
+        <w:rPr>
+          <w:rFonts w:ascii="Calibri(Body)" w:hAnsi="Calibri(Body)" w:cs="Calibri"/>
+          <w:color w:val="000000" w:themeColor="text1"/>
+        </w:rPr>
+        <w:t>(BinarySearchTree &amp;bst)</w:t>
+      </w:r>
+    </w:p>
+    <w:p>
+      <w:pPr>
+        <w:rPr>
+          <w:rFonts w:ascii="Calibri(Body)" w:hAnsi="Calibri(Body)" w:cs="Calibri"/>
+          <w:color w:val="000000" w:themeColor="text1"/>
+        </w:rPr>
+      </w:pPr>
+      <w:r>
+        <w:rPr>
+          <w:rFonts w:ascii="Calibri(Body)" w:hAnsi="Calibri(Body)" w:cs="Calibri"/>
+          <w:color w:val="000000" w:themeColor="text1"/>
+        </w:rPr>
+        <w:t>{</w:t>
+      </w:r>
+    </w:p>
+    <w:p>
+      <w:pPr>
+        <w:rPr>
+          <w:rFonts w:ascii="Calibri(Body)" w:hAnsi="Calibri(Body)" w:cs="Calibri"/>
+          <w:color w:val="000000" w:themeColor="text1"/>
+        </w:rPr>
+      </w:pPr>
+      <w:r>
+        <w:rPr>
+          <w:rFonts w:ascii="Calibri(Body)" w:hAnsi="Calibri(Body)" w:cs="Calibri"/>
+          <w:color w:val="000000" w:themeColor="text1"/>
+        </w:rPr>
+        <w:tab/>
+        <w:t>//code</w:t>
+      </w:r>
+    </w:p>
+    <w:p>
+      <w:pPr>
+        <w:rPr>
+          <w:rFonts w:ascii="Calibri(Body)" w:hAnsi="Calibri(Body)" w:cs="Calibri"/>
+          <w:color w:val="000000" w:themeColor="text1"/>
+        </w:rPr>
+      </w:pPr>
+      <w:r>
+        <w:rPr>
+          <w:rFonts w:ascii="Calibri(Body)" w:hAnsi="Calibri(Body)" w:cs="Calibri"/>
+          <w:color w:val="000000" w:themeColor="text1"/>
+        </w:rPr>
+        <w:t>}</w:t>
+      </w:r>
+    </w:p>
+    <w:p>
+      <w:pPr>
+        <w:rPr>
+          <w:rFonts w:ascii="Calibri(Body)" w:hAnsi="Calibri(Body)" w:cs="Calibri"/>
+          <w:color w:val="000000" w:themeColor="text1"/>
+        </w:rPr>
+      </w:pPr>
+    </w:p>
+    <w:p>
+      <w:pPr>
+        <w:rPr>
+          <w:rFonts w:ascii="Calibri(Body)" w:hAnsi="Calibri(Body)" w:cs="Calibri"/>
+          <w:color w:val="000000" w:themeColor="text1"/>
+        </w:rPr>
+      </w:pPr>
+      <w:r>
+        <w:rPr>
+          <w:rFonts w:ascii="Calibri(Body)" w:hAnsi="Calibri(Body)" w:cs="Calibri"/>
+          <w:color w:val="000000" w:themeColor="text1"/>
+        </w:rPr>
+        <w:tab/>
+      </w:r>
+    </w:p>
+    <w:p>
+      <w:pPr>
         <w:pStyle w:val="Heading2"/>
       </w:pPr>
       <w:bookmarkStart w:id="3" w:name="_Toc184400938"/>
       <w:r>
+        <w:lastRenderedPageBreak/>
         <w:t>Screenshots</w:t>
       </w:r>
       <w:bookmarkEnd w:id="3"/>
     </w:p>
     <w:p>
       <w:r>
+        <w:rPr>
+          <w:noProof/>
+        </w:rPr>
         <w:drawing>
           <wp:anchor distT="0" distB="0" distL="114300" distR="114300" simplePos="0" relativeHeight="251658240" behindDoc="0" locked="0" layoutInCell="1" allowOverlap="1" wp14:anchorId="0B1922D3" wp14:editId="0F259127">
             <wp:simplePos x="0" y="0"/>
@@ -868,6 +1450,9 @@
         </w:drawing>
       </w:r>
       <w:r>
+        <w:rPr>
+          <w:noProof/>
+        </w:rPr>
         <w:drawing>
           <wp:anchor distT="0" distB="0" distL="114300" distR="114300" simplePos="0" relativeHeight="251659264" behindDoc="0" locked="0" layoutInCell="1" allowOverlap="1" wp14:anchorId="3B7F9577" wp14:editId="02EA2283">
             <wp:simplePos x="0" y="0"/>
@@ -925,6 +1510,9 @@
         </w:drawing>
       </w:r>
       <w:r>
+        <w:rPr>
+          <w:noProof/>
+        </w:rPr>
         <w:drawing>
           <wp:anchor distT="0" distB="0" distL="114300" distR="114300" simplePos="0" relativeHeight="251660288" behindDoc="0" locked="0" layoutInCell="1" allowOverlap="1" wp14:anchorId="6769030A" wp14:editId="64739CF9">
             <wp:simplePos x="0" y="0"/>

</xml_diff>